<commit_message>
NMH - att 14/10/2020 - 16h17min
</commit_message>
<xml_diff>
--- a/Assessoria 03 - Mauricio/relat_analise_mauricio--conclusão-.docx
+++ b/Assessoria 03 - Mauricio/relat_analise_mauricio--conclusão-.docx
@@ -57,7 +57,7 @@
         <w:t xml:space="preserve"> </w:t>
       </w:r>
       <w:r>
-        <w:t xml:space="preserve">13</w:t>
+        <w:t xml:space="preserve">14</w:t>
       </w:r>
       <w:r>
         <w:t xml:space="preserve"> </w:t>
@@ -1440,6 +1440,14 @@
     </w:p>
     <w:p>
       <w:pPr>
+        <w:pStyle w:val="Corpodetexto"/>
+      </w:pPr>
+      <w:r>
+        <w:t xml:space="preserve">Como pode-se notar pelo gráfico acima, temos uma maior concentração no período de Agosto(A) a Novembro(N). Podemos realizar teste de hipóteses para averiguar se, de fato, há uma diferença na distribuição dos dados ao longo do ano.</w:t>
+      </w:r>
+    </w:p>
+    <w:p>
+      <w:pPr>
         <w:pStyle w:val="SourceCode"/>
       </w:pPr>
       <w:r>
@@ -1691,6 +1699,14 @@
           <w:rStyle w:val="VerbatimChar"/>
         </w:rPr>
         <w:t xml:space="preserve">## </w:t>
+      </w:r>
+    </w:p>
+    <w:p>
+      <w:pPr>
+        <w:pStyle w:val="FirstParagraph"/>
+      </w:pPr>
+      <w:r>
+        <w:t xml:space="preserve">Como podemos notar pelos testes acima, rejeitamos a hipótese de os dados estarem distribuídos uniformemente ao longo do ano.</w:t>
       </w:r>
     </w:p>
     <w:p>
@@ -2508,7 +2524,7 @@
               <a:graphicData uri="http://schemas.openxmlformats.org/drawingml/2006/picture">
                 <pic:pic>
                   <pic:nvPicPr>
-                    <pic:cNvPr descr="relat_analise_mauricio--conclusão-_files/figure-docx/unnamed-chunk-3-1.png" id="0" name="Picture"/>
+                    <pic:cNvPr descr="relat_analise_mauricio--conclusão-_files/figure-docx/unnamed-chunk-4-1.png" id="0" name="Picture"/>
                     <pic:cNvPicPr>
                       <a:picLocks noChangeArrowheads="1" noChangeAspect="1"/>
                     </pic:cNvPicPr>
@@ -2543,6 +2559,14 @@
     </w:p>
     <w:p>
       <w:pPr>
+        <w:pStyle w:val="Corpodetexto"/>
+      </w:pPr>
+      <w:r>
+        <w:t xml:space="preserve">Como pode-se notar pelo gráfico acima, temos uma maior concentração no período de Agosto(A) a Novembro(N). Podemos realizar teste de hipóteses para averiguar se, de fato, há uma diferença na distribuição dos dados ao longo do ano.</w:t>
+      </w:r>
+    </w:p>
+    <w:p>
+      <w:pPr>
         <w:pStyle w:val="SourceCode"/>
       </w:pPr>
       <w:r>
@@ -2794,6 +2818,14 @@
           <w:rStyle w:val="VerbatimChar"/>
         </w:rPr>
         <w:t xml:space="preserve">## </w:t>
+      </w:r>
+    </w:p>
+    <w:p>
+      <w:pPr>
+        <w:pStyle w:val="FirstParagraph"/>
+      </w:pPr>
+      <w:r>
+        <w:t xml:space="preserve">Como podemos notar pelos testes acima, rejeitamos a hipótese de os dados estarem distribuídos uniformemente ao longo do ano.</w:t>
       </w:r>
     </w:p>
     <w:p>
@@ -3608,7 +3640,7 @@
               <a:graphicData uri="http://schemas.openxmlformats.org/drawingml/2006/picture">
                 <pic:pic>
                   <pic:nvPicPr>
-                    <pic:cNvPr descr="relat_analise_mauricio--conclusão-_files/figure-docx/unnamed-chunk-4-1.png" id="0" name="Picture"/>
+                    <pic:cNvPr descr="relat_analise_mauricio--conclusão-_files/figure-docx/unnamed-chunk-6-1.png" id="0" name="Picture"/>
                     <pic:cNvPicPr>
                       <a:picLocks noChangeArrowheads="1" noChangeAspect="1"/>
                     </pic:cNvPicPr>
@@ -3643,6 +3675,14 @@
     </w:p>
     <w:p>
       <w:pPr>
+        <w:pStyle w:val="Corpodetexto"/>
+      </w:pPr>
+      <w:r>
+        <w:t xml:space="preserve">Como pode-se notar pelo gráfico acima, temos uma maior concentração no período de Agosto(A) a Dezembro(D). Podemos realizar teste de hipóteses para averiguar se, de fato, há uma diferença na distribuição dos dados ao longo do ano.</w:t>
+      </w:r>
+    </w:p>
+    <w:p>
+      <w:pPr>
         <w:pStyle w:val="SourceCode"/>
       </w:pPr>
       <w:r>
@@ -3894,6 +3934,14 @@
           <w:rStyle w:val="VerbatimChar"/>
         </w:rPr>
         <w:t xml:space="preserve">## </w:t>
+      </w:r>
+    </w:p>
+    <w:p>
+      <w:pPr>
+        <w:pStyle w:val="FirstParagraph"/>
+      </w:pPr>
+      <w:r>
+        <w:t xml:space="preserve">Como podemos notar pelos testes acima, rejeitamos a hipótese de os dados estarem distribuídos uniformemente ao longo do ano.</w:t>
       </w:r>
     </w:p>
     <w:p>
@@ -4711,7 +4759,7 @@
               <a:graphicData uri="http://schemas.openxmlformats.org/drawingml/2006/picture">
                 <pic:pic>
                   <pic:nvPicPr>
-                    <pic:cNvPr descr="relat_analise_mauricio--conclusão-_files/figure-docx/unnamed-chunk-5-1.png" id="0" name="Picture"/>
+                    <pic:cNvPr descr="relat_analise_mauricio--conclusão-_files/figure-docx/unnamed-chunk-8-1.png" id="0" name="Picture"/>
                     <pic:cNvPicPr>
                       <a:picLocks noChangeArrowheads="1" noChangeAspect="1"/>
                     </pic:cNvPicPr>
@@ -4746,6 +4794,14 @@
     </w:p>
     <w:p>
       <w:pPr>
+        <w:pStyle w:val="Corpodetexto"/>
+      </w:pPr>
+      <w:r>
+        <w:t xml:space="preserve">Como pode-se notar pelo gráfico acima, temos uma maior concentração no período de Agosto(A) a Outubro(O). Podemos realizar teste de hipóteses para averiguar se, de fato, há uma diferença na distribuição dos dados ao longo do ano.</w:t>
+      </w:r>
+    </w:p>
+    <w:p>
+      <w:pPr>
         <w:pStyle w:val="SourceCode"/>
       </w:pPr>
       <w:r>
@@ -4997,6 +5053,14 @@
           <w:rStyle w:val="VerbatimChar"/>
         </w:rPr>
         <w:t xml:space="preserve">## </w:t>
+      </w:r>
+    </w:p>
+    <w:p>
+      <w:pPr>
+        <w:pStyle w:val="FirstParagraph"/>
+      </w:pPr>
+      <w:r>
+        <w:t xml:space="preserve">Como podemos notar pelos testes acima, rejeitamos a hipótese de os dados estarem distribuídos uniformemente ao longo do ano.</w:t>
       </w:r>
     </w:p>
     <w:p>
@@ -5811,7 +5875,7 @@
               <a:graphicData uri="http://schemas.openxmlformats.org/drawingml/2006/picture">
                 <pic:pic>
                   <pic:nvPicPr>
-                    <pic:cNvPr descr="relat_analise_mauricio--conclusão-_files/figure-docx/unnamed-chunk-6-1.png" id="0" name="Picture"/>
+                    <pic:cNvPr descr="relat_analise_mauricio--conclusão-_files/figure-docx/unnamed-chunk-10-1.png" id="0" name="Picture"/>
                     <pic:cNvPicPr>
                       <a:picLocks noChangeArrowheads="1" noChangeAspect="1"/>
                     </pic:cNvPicPr>
@@ -5846,6 +5910,14 @@
     </w:p>
     <w:p>
       <w:pPr>
+        <w:pStyle w:val="Corpodetexto"/>
+      </w:pPr>
+      <w:r>
+        <w:t xml:space="preserve">Como pode-se notar pelo gráfico acima, temos uma maior concentração no período de Outubro(O) a Dezembro(D). Podemos realizar teste de hipóteses para averiguar se, de fato, há uma diferença na distribuição dos dados ao longo do ano.</w:t>
+      </w:r>
+    </w:p>
+    <w:p>
+      <w:pPr>
         <w:pStyle w:val="SourceCode"/>
       </w:pPr>
       <w:r>
@@ -6097,6 +6169,14 @@
           <w:rStyle w:val="VerbatimChar"/>
         </w:rPr>
         <w:t xml:space="preserve">## </w:t>
+      </w:r>
+    </w:p>
+    <w:p>
+      <w:pPr>
+        <w:pStyle w:val="FirstParagraph"/>
+      </w:pPr>
+      <w:r>
+        <w:t xml:space="preserve">Como podemos notar pelos testes acima, rejeitamos a hipótese de os dados estarem distribuídos uniformemente ao longo do ano.</w:t>
       </w:r>
     </w:p>
     <w:p>
@@ -6911,7 +6991,7 @@
               <a:graphicData uri="http://schemas.openxmlformats.org/drawingml/2006/picture">
                 <pic:pic>
                   <pic:nvPicPr>
-                    <pic:cNvPr descr="relat_analise_mauricio--conclusão-_files/figure-docx/unnamed-chunk-7-1.png" id="0" name="Picture"/>
+                    <pic:cNvPr descr="relat_analise_mauricio--conclusão-_files/figure-docx/unnamed-chunk-12-1.png" id="0" name="Picture"/>
                     <pic:cNvPicPr>
                       <a:picLocks noChangeArrowheads="1" noChangeAspect="1"/>
                     </pic:cNvPicPr>
@@ -6946,6 +7026,14 @@
     </w:p>
     <w:p>
       <w:pPr>
+        <w:pStyle w:val="Corpodetexto"/>
+      </w:pPr>
+      <w:r>
+        <w:t xml:space="preserve">Como pode-se notar pelo gráfico acima, temos uma maior concentração no período de Julho(J) a Janeiro(J). Podemos realizar teste de hipóteses para averiguar se, de fato, há uma diferença na distribuição dos dados ao longo do ano.</w:t>
+      </w:r>
+    </w:p>
+    <w:p>
+      <w:pPr>
         <w:pStyle w:val="SourceCode"/>
       </w:pPr>
       <w:r>
@@ -7197,6 +7285,14 @@
           <w:rStyle w:val="VerbatimChar"/>
         </w:rPr>
         <w:t xml:space="preserve">## </w:t>
+      </w:r>
+    </w:p>
+    <w:p>
+      <w:pPr>
+        <w:pStyle w:val="FirstParagraph"/>
+      </w:pPr>
+      <w:r>
+        <w:t xml:space="preserve">Como podemos notar pelos testes acima, rejeitamos a hipótese de os dados estarem distribuídos uniformemente ao longo do ano.</w:t>
       </w:r>
     </w:p>
     <w:p>
@@ -8014,7 +8110,7 @@
               <a:graphicData uri="http://schemas.openxmlformats.org/drawingml/2006/picture">
                 <pic:pic>
                   <pic:nvPicPr>
-                    <pic:cNvPr descr="relat_analise_mauricio--conclusão-_files/figure-docx/unnamed-chunk-8-1.png" id="0" name="Picture"/>
+                    <pic:cNvPr descr="relat_analise_mauricio--conclusão-_files/figure-docx/unnamed-chunk-14-1.png" id="0" name="Picture"/>
                     <pic:cNvPicPr>
                       <a:picLocks noChangeArrowheads="1" noChangeAspect="1"/>
                     </pic:cNvPicPr>
@@ -8049,6 +8145,14 @@
     </w:p>
     <w:p>
       <w:pPr>
+        <w:pStyle w:val="Corpodetexto"/>
+      </w:pPr>
+      <w:r>
+        <w:t xml:space="preserve">Como pode-se notar pelo gráfico acima, temos uma maior concentração no período de Agosto(A) a Outubro(O). Podemos realizar teste de hipóteses para averiguar se, de fato, há uma diferença na distribuição dos dados ao longo do ano.</w:t>
+      </w:r>
+    </w:p>
+    <w:p>
+      <w:pPr>
         <w:pStyle w:val="SourceCode"/>
       </w:pPr>
       <w:r>
@@ -8303,6 +8407,83 @@
       </w:r>
     </w:p>
     <w:p>
+      <w:pPr>
+        <w:pStyle w:val="FirstParagraph"/>
+      </w:pPr>
+      <w:r>
+        <w:t xml:space="preserve">Como podemos notar pelos testes acima, rejeitamos a hipótese de os dados estarem distribuídos uniformemente ao longo do ano.</w:t>
+      </w:r>
+    </w:p>
+    <w:p>
+      <w:pPr>
+        <w:pStyle w:val="Ttulo3"/>
+      </w:pPr>
+      <w:bookmarkStart w:id="45" w:name="todos-juntos"/>
+      <w:r>
+        <w:t xml:space="preserve">Todos juntos</w:t>
+      </w:r>
+      <w:bookmarkEnd w:id="45"/>
+    </w:p>
+    <w:p>
+      <w:pPr>
+        <w:pStyle w:val="SourceCode"/>
+      </w:pPr>
+      <w:r>
+        <w:rPr>
+          <w:rStyle w:val="KeywordTok"/>
+        </w:rPr>
+        <w:t xml:space="preserve">par</w:t>
+      </w:r>
+      <w:r>
+        <w:rPr>
+          <w:rStyle w:val="NormalTok"/>
+        </w:rPr>
+        <w:t xml:space="preserve">(</w:t>
+      </w:r>
+      <w:r>
+        <w:rPr>
+          <w:rStyle w:val="DataTypeTok"/>
+        </w:rPr>
+        <w:t xml:space="preserve">mfrow=</w:t>
+      </w:r>
+      <w:r>
+        <w:rPr>
+          <w:rStyle w:val="KeywordTok"/>
+        </w:rPr>
+        <w:t xml:space="preserve">c</w:t>
+      </w:r>
+      <w:r>
+        <w:rPr>
+          <w:rStyle w:val="NormalTok"/>
+        </w:rPr>
+        <w:t xml:space="preserve">(</w:t>
+      </w:r>
+      <w:r>
+        <w:rPr>
+          <w:rStyle w:val="DecValTok"/>
+        </w:rPr>
+        <w:t xml:space="preserve">2</w:t>
+      </w:r>
+      <w:r>
+        <w:rPr>
+          <w:rStyle w:val="NormalTok"/>
+        </w:rPr>
+        <w:t xml:space="preserve">,</w:t>
+      </w:r>
+      <w:r>
+        <w:rPr>
+          <w:rStyle w:val="DecValTok"/>
+        </w:rPr>
+        <w:t xml:space="preserve">2</w:t>
+      </w:r>
+      <w:r>
+        <w:rPr>
+          <w:rStyle w:val="NormalTok"/>
+        </w:rPr>
+        <w:t xml:space="preserve">))</w:t>
+      </w:r>
+    </w:p>
+    <w:p>
       <w:r>
         <w:br w:type="page"/>
       </w:r>
@@ -8311,11 +8492,11 @@
       <w:pPr>
         <w:pStyle w:val="Ttulo2"/>
       </w:pPr>
-      <w:bookmarkStart w:id="45" w:name="estimativa-do-erro-padrão-relativo"/>
+      <w:bookmarkStart w:id="46" w:name="estimativa-do-erro-padrão-relativo"/>
       <w:r>
         <w:t xml:space="preserve">Estimativa do Erro Padrão Relativo</w:t>
       </w:r>
-      <w:bookmarkEnd w:id="45"/>
+      <w:bookmarkEnd w:id="46"/>
     </w:p>
     <w:sectPr>
       <w:headerReference w:type="default" r:id="rId9"/>

</xml_diff>